<commit_message>
Lab 4 - Complete
</commit_message>
<xml_diff>
--- a/Lab 2/readme.docx
+++ b/Lab 2/readme.docx
@@ -15,7 +15,14 @@
           <w:b/>
           <w:bCs/>
         </w:rPr>
-        <w:t>LAB 1</w:t>
+        <w:t xml:space="preserve">LAB </w:t>
+      </w:r>
+      <w:r>
+        <w:rPr>
+          <w:b/>
+          <w:bCs/>
+        </w:rPr>
+        <w:t>2</w:t>
       </w:r>
     </w:p>
     <w:p/>
@@ -86,10 +93,7 @@
         <w:t>Th</w:t>
       </w:r>
       <w:r>
-        <w:t>is program takes an already defined input in main</w:t>
-      </w:r>
-      <w:r>
-        <w:t xml:space="preserve">. There are 2 predetermined objects: Boss: John Smith, 30; and Employee: Joe Smith, </w:t>
+        <w:t xml:space="preserve">is program takes an already defined input in main. There are 2 predetermined objects: Boss: John Smith, 30; and Employee: Joe Smith, </w:t>
       </w:r>
       <w:proofErr w:type="gramStart"/>
       <w:r>

</xml_diff>